<commit_message>
Fixed the try catch everywhere
</commit_message>
<xml_diff>
--- a/GraphsAndTestCases.docx
+++ b/GraphsAndTestCases.docx
@@ -145,8 +145,6 @@
       </w:r>
       <w:r>
         <w:tab/>
-      </w:r>
-      <w:r>
         <w:t xml:space="preserve">String </w:t>
       </w:r>
       <w:proofErr w:type="spellStart"/>
@@ -328,6 +326,24 @@
     </w:p>
     <w:p>
       <w:r>
+        <w:tab/>
+      </w:r>
+      <w:proofErr w:type="spellStart"/>
+      <w:proofErr w:type="gramStart"/>
+      <w:r>
+        <w:t>cmd.ExecuteNonQuery</w:t>
+      </w:r>
+      <w:proofErr w:type="spellEnd"/>
+      <w:r>
+        <w:t>(</w:t>
+      </w:r>
+      <w:proofErr w:type="gramEnd"/>
+      <w:r>
+        <w:t>);</w:t>
+      </w:r>
+    </w:p>
+    <w:p>
+      <w:r>
         <w:t>7.</w:t>
       </w:r>
       <w:r>
@@ -359,6 +375,538 @@
       <w:r>
         <w:tab/>
       </w:r>
+      <w:proofErr w:type="gramStart"/>
+      <w:r>
+        <w:t>return</w:t>
+      </w:r>
+      <w:proofErr w:type="gramEnd"/>
+      <w:r>
+        <w:t xml:space="preserve"> "Project Changed";</w:t>
+      </w:r>
+    </w:p>
+    <w:p>
+      <w:r>
+        <w:t>9.</w:t>
+      </w:r>
+      <w:r>
+        <w:tab/>
+      </w:r>
+      <w:proofErr w:type="gramStart"/>
+      <w:r>
+        <w:t>else</w:t>
+      </w:r>
+      <w:proofErr w:type="gramEnd"/>
+      <w:r>
+        <w:t xml:space="preserve"> if (flag == 0)</w:t>
+      </w:r>
+    </w:p>
+    <w:p>
+      <w:r>
+        <w:t xml:space="preserve">10. </w:t>
+      </w:r>
+      <w:r>
+        <w:tab/>
+      </w:r>
+      <w:proofErr w:type="gramStart"/>
+      <w:r>
+        <w:t>return</w:t>
+      </w:r>
+      <w:proofErr w:type="gramEnd"/>
+      <w:r>
+        <w:t xml:space="preserve"> "FLAG PASSED INCORRECT VALUE";</w:t>
+      </w:r>
+    </w:p>
+    <w:p>
+      <w:r>
+        <w:t>11.</w:t>
+      </w:r>
+      <w:r>
+        <w:tab/>
+      </w:r>
+      <w:proofErr w:type="gramStart"/>
+      <w:r>
+        <w:t>string</w:t>
+      </w:r>
+      <w:proofErr w:type="gramEnd"/>
+      <w:r>
+        <w:t xml:space="preserve"> </w:t>
+      </w:r>
+      <w:proofErr w:type="spellStart"/>
+      <w:r>
+        <w:t>prj</w:t>
+      </w:r>
+      <w:proofErr w:type="spellEnd"/>
+      <w:r>
+        <w:t xml:space="preserve"> = null;</w:t>
+      </w:r>
+    </w:p>
+    <w:p>
+      <w:r>
+        <w:t xml:space="preserve">               String </w:t>
+      </w:r>
+      <w:proofErr w:type="spellStart"/>
+      <w:r>
+        <w:t>getPrjDup</w:t>
+      </w:r>
+      <w:proofErr w:type="spellEnd"/>
+      <w:r>
+        <w:t xml:space="preserve"> = "</w:t>
+      </w:r>
+      <w:proofErr w:type="gramStart"/>
+      <w:r>
+        <w:t xml:space="preserve">SELECT  </w:t>
+      </w:r>
+      <w:proofErr w:type="spellStart"/>
+      <w:r>
+        <w:t>prjNo</w:t>
+      </w:r>
+      <w:proofErr w:type="spellEnd"/>
+      <w:proofErr w:type="gramEnd"/>
+      <w:r>
+        <w:t xml:space="preserve"> FROM Project WHERE </w:t>
+      </w:r>
+      <w:proofErr w:type="spellStart"/>
+      <w:r>
+        <w:t>prjNo</w:t>
+      </w:r>
+      <w:proofErr w:type="spellEnd"/>
+      <w:r>
+        <w:t xml:space="preserve"> = '" + </w:t>
+      </w:r>
+      <w:proofErr w:type="spellStart"/>
+      <w:r>
+        <w:t>projectNum</w:t>
+      </w:r>
+      <w:proofErr w:type="spellEnd"/>
+      <w:r>
+        <w:t xml:space="preserve"> + "';";</w:t>
+      </w:r>
+    </w:p>
+    <w:p>
+      <w:r>
+        <w:t>12.</w:t>
+      </w:r>
+      <w:r>
+        <w:tab/>
+      </w:r>
+      <w:proofErr w:type="spellStart"/>
+      <w:r>
+        <w:t>MySqlCommand</w:t>
+      </w:r>
+      <w:proofErr w:type="spellEnd"/>
+      <w:r>
+        <w:t xml:space="preserve"> cmd1 = new </w:t>
+      </w:r>
+      <w:proofErr w:type="spellStart"/>
+      <w:proofErr w:type="gramStart"/>
+      <w:r>
+        <w:t>MySqlCommand</w:t>
+      </w:r>
+      <w:proofErr w:type="spellEnd"/>
+      <w:r>
+        <w:t>(</w:t>
+      </w:r>
+      <w:proofErr w:type="spellStart"/>
+      <w:proofErr w:type="gramEnd"/>
+      <w:r>
+        <w:t>getPrjDup</w:t>
+      </w:r>
+      <w:proofErr w:type="spellEnd"/>
+      <w:r>
+        <w:t>, conn);</w:t>
+      </w:r>
+    </w:p>
+    <w:p>
+      <w:r>
+        <w:tab/>
+      </w:r>
+      <w:proofErr w:type="spellStart"/>
+      <w:r>
+        <w:t>MySqlDataReader</w:t>
+      </w:r>
+      <w:proofErr w:type="spellEnd"/>
+      <w:r>
+        <w:t xml:space="preserve"> reader = </w:t>
+      </w:r>
+      <w:proofErr w:type="gramStart"/>
+      <w:r>
+        <w:t>cmd1.ExecuteReader(</w:t>
+      </w:r>
+      <w:proofErr w:type="gramEnd"/>
+      <w:r>
+        <w:t>);</w:t>
+      </w:r>
+    </w:p>
+    <w:p>
+      <w:r>
+        <w:t>13.</w:t>
+      </w:r>
+      <w:r>
+        <w:tab/>
+      </w:r>
+      <w:proofErr w:type="spellStart"/>
+      <w:proofErr w:type="gramStart"/>
+      <w:r>
+        <w:t>Console.WriteLine</w:t>
+      </w:r>
+      <w:proofErr w:type="spellEnd"/>
+      <w:r>
+        <w:t>(</w:t>
+      </w:r>
+      <w:proofErr w:type="spellStart"/>
+      <w:proofErr w:type="gramEnd"/>
+      <w:r>
+        <w:t>ex.Message</w:t>
+      </w:r>
+      <w:proofErr w:type="spellEnd"/>
+      <w:r>
+        <w:t>);</w:t>
+      </w:r>
+    </w:p>
+    <w:p>
+      <w:r>
+        <w:t>14</w:t>
+      </w:r>
+      <w:r>
+        <w:t>.</w:t>
+      </w:r>
+      <w:r>
+        <w:tab/>
+      </w:r>
+      <w:proofErr w:type="gramStart"/>
+      <w:r>
+        <w:t>while</w:t>
+      </w:r>
+      <w:proofErr w:type="gramEnd"/>
+      <w:r>
+        <w:t xml:space="preserve"> (</w:t>
+      </w:r>
+      <w:proofErr w:type="spellStart"/>
+      <w:r>
+        <w:t>reader.Read</w:t>
+      </w:r>
+      <w:proofErr w:type="spellEnd"/>
+      <w:r>
+        <w:t>())</w:t>
+      </w:r>
+    </w:p>
+    <w:p>
+      <w:r>
+        <w:t>15</w:t>
+      </w:r>
+      <w:r>
+        <w:t>.</w:t>
+      </w:r>
+      <w:r>
+        <w:tab/>
+      </w:r>
+      <w:proofErr w:type="spellStart"/>
+      <w:proofErr w:type="gramStart"/>
+      <w:r>
+        <w:t>prj</w:t>
+      </w:r>
+      <w:proofErr w:type="spellEnd"/>
+      <w:proofErr w:type="gramEnd"/>
+      <w:r>
+        <w:t xml:space="preserve"> = </w:t>
+      </w:r>
+      <w:proofErr w:type="spellStart"/>
+      <w:r>
+        <w:t>reader.GetString</w:t>
+      </w:r>
+      <w:proofErr w:type="spellEnd"/>
+      <w:r>
+        <w:t>("</w:t>
+      </w:r>
+      <w:proofErr w:type="spellStart"/>
+      <w:r>
+        <w:t>prjNo</w:t>
+      </w:r>
+      <w:proofErr w:type="spellEnd"/>
+      <w:r>
+        <w:t>");</w:t>
+      </w:r>
+    </w:p>
+    <w:p>
+      <w:r>
+        <w:lastRenderedPageBreak/>
+        <w:t>16</w:t>
+      </w:r>
+      <w:r>
+        <w:t>.</w:t>
+      </w:r>
+      <w:r>
+        <w:tab/>
+      </w:r>
+      <w:proofErr w:type="spellStart"/>
+      <w:proofErr w:type="gramStart"/>
+      <w:r>
+        <w:t>reader.Close</w:t>
+      </w:r>
+      <w:proofErr w:type="spellEnd"/>
+      <w:r>
+        <w:t>(</w:t>
+      </w:r>
+      <w:proofErr w:type="gramEnd"/>
+      <w:r>
+        <w:t>);</w:t>
+      </w:r>
+    </w:p>
+    <w:p>
+      <w:r>
+        <w:t>17</w:t>
+      </w:r>
+      <w:r>
+        <w:t>.</w:t>
+      </w:r>
+      <w:r>
+        <w:tab/>
+      </w:r>
+      <w:proofErr w:type="gramStart"/>
+      <w:r>
+        <w:t>if</w:t>
+      </w:r>
+      <w:proofErr w:type="gramEnd"/>
+      <w:r>
+        <w:t xml:space="preserve"> (</w:t>
+      </w:r>
+      <w:proofErr w:type="spellStart"/>
+      <w:r>
+        <w:t>prj</w:t>
+      </w:r>
+      <w:proofErr w:type="spellEnd"/>
+      <w:r>
+        <w:t xml:space="preserve"> != null)</w:t>
+      </w:r>
+    </w:p>
+    <w:p>
+      <w:r>
+        <w:t>1</w:t>
+      </w:r>
+      <w:r>
+        <w:t>8</w:t>
+      </w:r>
+      <w:r>
+        <w:t>.</w:t>
+      </w:r>
+      <w:r>
+        <w:tab/>
+      </w:r>
+      <w:proofErr w:type="gramStart"/>
+      <w:r>
+        <w:t>return</w:t>
+      </w:r>
+      <w:proofErr w:type="gramEnd"/>
+      <w:r>
+        <w:t xml:space="preserve"> "Duplicate Project";</w:t>
+      </w:r>
+    </w:p>
+    <w:p>
+      <w:pPr>
+        <w:ind w:left="720" w:hanging="720"/>
+      </w:pPr>
+      <w:r>
+        <w:t>19</w:t>
+      </w:r>
+      <w:r>
+        <w:t>.</w:t>
+      </w:r>
+      <w:r>
+        <w:tab/>
+        <w:t xml:space="preserve">String </w:t>
+      </w:r>
+      <w:proofErr w:type="spellStart"/>
+      <w:r>
+        <w:t>addProject</w:t>
+      </w:r>
+      <w:proofErr w:type="spellEnd"/>
+      <w:r>
+        <w:t xml:space="preserve"> = ("INSERT INTO Project (</w:t>
+      </w:r>
+      <w:proofErr w:type="spellStart"/>
+      <w:r>
+        <w:t>prjNo</w:t>
+      </w:r>
+      <w:proofErr w:type="spellEnd"/>
+      <w:r>
+        <w:t xml:space="preserve">, </w:t>
+      </w:r>
+      <w:proofErr w:type="spellStart"/>
+      <w:r>
+        <w:t>prjLeader</w:t>
+      </w:r>
+      <w:proofErr w:type="spellEnd"/>
+      <w:r>
+        <w:t xml:space="preserve">, description, </w:t>
+      </w:r>
+      <w:proofErr w:type="spellStart"/>
+      <w:r>
+        <w:t>prjPhase</w:t>
+      </w:r>
+      <w:proofErr w:type="spellEnd"/>
+      <w:r>
+        <w:t xml:space="preserve">, </w:t>
+      </w:r>
+      <w:proofErr w:type="spellStart"/>
+      <w:r>
+        <w:t>dueDate</w:t>
+      </w:r>
+      <w:proofErr w:type="spellEnd"/>
+      <w:r>
+        <w:t xml:space="preserve">, deliverables, </w:t>
+      </w:r>
+      <w:proofErr w:type="spellStart"/>
+      <w:r>
+        <w:t>hoursNeeded</w:t>
+      </w:r>
+      <w:proofErr w:type="spellEnd"/>
+      <w:r>
+        <w:t xml:space="preserve">, </w:t>
+      </w:r>
+      <w:proofErr w:type="spellStart"/>
+      <w:r>
+        <w:t>prjStatus</w:t>
+      </w:r>
+      <w:proofErr w:type="spellEnd"/>
+      <w:r>
+        <w:t>)" +</w:t>
+      </w:r>
+    </w:p>
+    <w:p>
+      <w:pPr>
+        <w:ind w:left="2640"/>
+      </w:pPr>
+      <w:r>
+        <w:t xml:space="preserve">"VALUES ('" + </w:t>
+      </w:r>
+      <w:proofErr w:type="spellStart"/>
+      <w:r>
+        <w:t>projectNum</w:t>
+      </w:r>
+      <w:proofErr w:type="spellEnd"/>
+      <w:r>
+        <w:t xml:space="preserve"> + "', </w:t>
+      </w:r>
+      <w:proofErr w:type="gramStart"/>
+      <w:r>
+        <w:t>" +</w:t>
+      </w:r>
+      <w:proofErr w:type="gramEnd"/>
+      <w:r>
+        <w:t xml:space="preserve"> "'" + </w:t>
+      </w:r>
+      <w:proofErr w:type="spellStart"/>
+      <w:r>
+        <w:t>eID</w:t>
+      </w:r>
+      <w:proofErr w:type="spellEnd"/>
+      <w:r>
+        <w:t xml:space="preserve"> + "', '" + </w:t>
+      </w:r>
+      <w:proofErr w:type="spellStart"/>
+      <w:r>
+        <w:t>projectDesc</w:t>
+      </w:r>
+      <w:proofErr w:type="spellEnd"/>
+      <w:r>
+        <w:t xml:space="preserve"> + "', '" + </w:t>
+      </w:r>
+      <w:proofErr w:type="spellStart"/>
+      <w:r>
+        <w:t>projectPhase</w:t>
+      </w:r>
+      <w:proofErr w:type="spellEnd"/>
+      <w:r>
+        <w:t xml:space="preserve"> + "', '" + </w:t>
+      </w:r>
+      <w:proofErr w:type="spellStart"/>
+      <w:r>
+        <w:t>projectDueDates</w:t>
+      </w:r>
+      <w:proofErr w:type="spellEnd"/>
+      <w:r>
+        <w:t xml:space="preserve"> + "', '" + </w:t>
+      </w:r>
+      <w:proofErr w:type="spellStart"/>
+      <w:r>
+        <w:t>projectDeliverables</w:t>
+      </w:r>
+      <w:proofErr w:type="spellEnd"/>
+      <w:r>
+        <w:t xml:space="preserve"> + "', '" + </w:t>
+      </w:r>
+      <w:proofErr w:type="spellStart"/>
+      <w:r>
+        <w:t>projectHours</w:t>
+      </w:r>
+      <w:proofErr w:type="spellEnd"/>
+      <w:r>
+        <w:t xml:space="preserve"> + "', '" + </w:t>
+      </w:r>
+      <w:proofErr w:type="spellStart"/>
+      <w:r>
+        <w:t>projectStatus</w:t>
+      </w:r>
+      <w:proofErr w:type="spellEnd"/>
+      <w:r>
+        <w:t xml:space="preserve"> + "');");</w:t>
+      </w:r>
+    </w:p>
+    <w:p>
+      <w:pPr>
+        <w:ind w:left="90"/>
+      </w:pPr>
+      <w:r>
+        <w:t>20</w:t>
+      </w:r>
+      <w:r>
+        <w:t>.</w:t>
+      </w:r>
+      <w:r>
+        <w:tab/>
+      </w:r>
+      <w:proofErr w:type="spellStart"/>
+      <w:r>
+        <w:t>MySqlCommand</w:t>
+      </w:r>
+      <w:proofErr w:type="spellEnd"/>
+      <w:r>
+        <w:t xml:space="preserve"> </w:t>
+      </w:r>
+      <w:proofErr w:type="spellStart"/>
+      <w:r>
+        <w:t>cmd</w:t>
+      </w:r>
+      <w:proofErr w:type="spellEnd"/>
+      <w:r>
+        <w:t xml:space="preserve"> = new </w:t>
+      </w:r>
+      <w:proofErr w:type="spellStart"/>
+      <w:proofErr w:type="gramStart"/>
+      <w:r>
+        <w:t>MySqlCommand</w:t>
+      </w:r>
+      <w:proofErr w:type="spellEnd"/>
+      <w:r>
+        <w:t>(</w:t>
+      </w:r>
+      <w:proofErr w:type="spellStart"/>
+      <w:proofErr w:type="gramEnd"/>
+      <w:r>
+        <w:t>addProject</w:t>
+      </w:r>
+      <w:proofErr w:type="spellEnd"/>
+      <w:r>
+        <w:t>, conn);</w:t>
+      </w:r>
+    </w:p>
+    <w:p>
+      <w:pPr>
+        <w:ind w:left="90"/>
+      </w:pPr>
+      <w:r>
+        <w:tab/>
+      </w:r>
       <w:proofErr w:type="spellStart"/>
       <w:proofErr w:type="gramStart"/>
       <w:r>
@@ -374,580 +922,53 @@
       </w:r>
     </w:p>
     <w:p>
-      <w:r>
-        <w:t xml:space="preserve">               </w:t>
-      </w:r>
-      <w:proofErr w:type="gramStart"/>
-      <w:r>
-        <w:t>return</w:t>
-      </w:r>
-      <w:proofErr w:type="gramEnd"/>
-      <w:r>
-        <w:t xml:space="preserve"> "Project Changed";</w:t>
-      </w:r>
-    </w:p>
-    <w:p>
-      <w:r>
-        <w:t>9.</w:t>
-      </w:r>
-      <w:r>
-        <w:tab/>
-      </w:r>
-      <w:proofErr w:type="gramStart"/>
-      <w:r>
-        <w:t>else</w:t>
-      </w:r>
-      <w:proofErr w:type="gramEnd"/>
-      <w:r>
-        <w:t xml:space="preserve"> if (flag == 0)</w:t>
-      </w:r>
-    </w:p>
-    <w:p>
-      <w:r>
-        <w:t xml:space="preserve">10. </w:t>
-      </w:r>
-      <w:r>
-        <w:tab/>
-      </w:r>
-      <w:proofErr w:type="gramStart"/>
-      <w:r>
-        <w:t>return</w:t>
-      </w:r>
-      <w:proofErr w:type="gramEnd"/>
-      <w:r>
-        <w:t xml:space="preserve"> "FLAG PASSED INCORRECT VALUE";</w:t>
-      </w:r>
-    </w:p>
-    <w:p>
-      <w:r>
-        <w:t>11.</w:t>
-      </w:r>
-      <w:r>
-        <w:tab/>
-      </w:r>
-      <w:proofErr w:type="gramStart"/>
-      <w:r>
-        <w:t>string</w:t>
-      </w:r>
-      <w:proofErr w:type="gramEnd"/>
-      <w:r>
+      <w:pPr>
+        <w:ind w:left="90"/>
+      </w:pPr>
+      <w:r>
+        <w:t>2</w:t>
+      </w:r>
+      <w:r>
+        <w:t>1</w:t>
+      </w:r>
+      <w:r>
+        <w:t>.</w:t>
+      </w:r>
+      <w:r>
+        <w:tab/>
+      </w:r>
+      <w:proofErr w:type="spellStart"/>
+      <w:proofErr w:type="gramStart"/>
+      <w:r>
+        <w:t>Console.WriteLine</w:t>
+      </w:r>
+      <w:proofErr w:type="spellEnd"/>
+      <w:r>
+        <w:t>(</w:t>
+      </w:r>
+      <w:proofErr w:type="spellStart"/>
+      <w:proofErr w:type="gramEnd"/>
+      <w:r>
+        <w:t>ex.Message</w:t>
+      </w:r>
+      <w:proofErr w:type="spellEnd"/>
+      <w:r>
+        <w:t>);</w:t>
+      </w:r>
+    </w:p>
+    <w:p>
+      <w:pPr>
+        <w:ind w:left="90"/>
+      </w:pPr>
+      <w:r>
+        <w:t>22</w:t>
+      </w:r>
+      <w:r>
+        <w:t>.</w:t>
+      </w:r>
+      <w:r>
+        <w:tab/>
         <w:t xml:space="preserve"> </w:t>
-      </w:r>
-      <w:proofErr w:type="spellStart"/>
-      <w:r>
-        <w:t>prj</w:t>
-      </w:r>
-      <w:proofErr w:type="spellEnd"/>
-      <w:r>
-        <w:t xml:space="preserve"> = null;</w:t>
-      </w:r>
-    </w:p>
-    <w:p>
-      <w:r>
-        <w:t xml:space="preserve">               </w:t>
-      </w:r>
-      <w:r>
-        <w:t xml:space="preserve">String </w:t>
-      </w:r>
-      <w:proofErr w:type="spellStart"/>
-      <w:r>
-        <w:t>getPrjDup</w:t>
-      </w:r>
-      <w:proofErr w:type="spellEnd"/>
-      <w:r>
-        <w:t xml:space="preserve"> = "</w:t>
-      </w:r>
-      <w:proofErr w:type="gramStart"/>
-      <w:r>
-        <w:t xml:space="preserve">SELECT  </w:t>
-      </w:r>
-      <w:proofErr w:type="spellStart"/>
-      <w:r>
-        <w:t>prjNo</w:t>
-      </w:r>
-      <w:proofErr w:type="spellEnd"/>
-      <w:proofErr w:type="gramEnd"/>
-      <w:r>
-        <w:t xml:space="preserve"> FROM Project WHERE </w:t>
-      </w:r>
-      <w:proofErr w:type="spellStart"/>
-      <w:r>
-        <w:t>prjNo</w:t>
-      </w:r>
-      <w:proofErr w:type="spellEnd"/>
-      <w:r>
-        <w:t xml:space="preserve"> = '" + </w:t>
-      </w:r>
-      <w:proofErr w:type="spellStart"/>
-      <w:r>
-        <w:t>projectNum</w:t>
-      </w:r>
-      <w:proofErr w:type="spellEnd"/>
-      <w:r>
-        <w:t xml:space="preserve"> + "';";</w:t>
-      </w:r>
-    </w:p>
-    <w:p>
-      <w:r>
-        <w:t>12.</w:t>
-      </w:r>
-      <w:r>
-        <w:tab/>
-      </w:r>
-      <w:proofErr w:type="spellStart"/>
-      <w:r>
-        <w:t>MySqlCommand</w:t>
-      </w:r>
-      <w:proofErr w:type="spellEnd"/>
-      <w:r>
-        <w:t xml:space="preserve"> cmd1 = new </w:t>
-      </w:r>
-      <w:proofErr w:type="spellStart"/>
-      <w:proofErr w:type="gramStart"/>
-      <w:r>
-        <w:t>MySqlCommand</w:t>
-      </w:r>
-      <w:proofErr w:type="spellEnd"/>
-      <w:r>
-        <w:t>(</w:t>
-      </w:r>
-      <w:proofErr w:type="spellStart"/>
-      <w:proofErr w:type="gramEnd"/>
-      <w:r>
-        <w:t>getPrjDup</w:t>
-      </w:r>
-      <w:proofErr w:type="spellEnd"/>
-      <w:r>
-        <w:t>, conn);</w:t>
-      </w:r>
-    </w:p>
-    <w:p>
-      <w:r>
-        <w:t>13.</w:t>
-      </w:r>
-      <w:r>
-        <w:tab/>
-      </w:r>
-      <w:proofErr w:type="spellStart"/>
-      <w:proofErr w:type="gramStart"/>
-      <w:r>
-        <w:t>Console.WriteLine</w:t>
-      </w:r>
-      <w:proofErr w:type="spellEnd"/>
-      <w:r>
-        <w:t>(</w:t>
-      </w:r>
-      <w:proofErr w:type="spellStart"/>
-      <w:proofErr w:type="gramEnd"/>
-      <w:r>
-        <w:t>ex.Message</w:t>
-      </w:r>
-      <w:proofErr w:type="spellEnd"/>
-      <w:r>
-        <w:t>);</w:t>
-      </w:r>
-    </w:p>
-    <w:p>
-      <w:r>
-        <w:t>14.</w:t>
-      </w:r>
-      <w:r>
-        <w:tab/>
-      </w:r>
-      <w:proofErr w:type="spellStart"/>
-      <w:r>
-        <w:t>MySqlDataReader</w:t>
-      </w:r>
-      <w:proofErr w:type="spellEnd"/>
-      <w:r>
-        <w:t xml:space="preserve"> reader = </w:t>
-      </w:r>
-      <w:proofErr w:type="gramStart"/>
-      <w:r>
-        <w:t>cmd1.ExecuteReader(</w:t>
-      </w:r>
-      <w:proofErr w:type="gramEnd"/>
-      <w:r>
-        <w:t>);</w:t>
-      </w:r>
-    </w:p>
-    <w:p>
-      <w:r>
-        <w:t>15.</w:t>
-      </w:r>
-      <w:r>
-        <w:tab/>
-      </w:r>
-      <w:proofErr w:type="gramStart"/>
-      <w:r>
-        <w:t>while</w:t>
-      </w:r>
-      <w:proofErr w:type="gramEnd"/>
-      <w:r>
-        <w:t xml:space="preserve"> (</w:t>
-      </w:r>
-      <w:proofErr w:type="spellStart"/>
-      <w:r>
-        <w:t>reader.Read</w:t>
-      </w:r>
-      <w:proofErr w:type="spellEnd"/>
-      <w:r>
-        <w:t>())</w:t>
-      </w:r>
-    </w:p>
-    <w:p>
-      <w:r>
-        <w:t>16.</w:t>
-      </w:r>
-      <w:r>
-        <w:tab/>
-      </w:r>
-      <w:proofErr w:type="spellStart"/>
-      <w:proofErr w:type="gramStart"/>
-      <w:r>
-        <w:t>prj</w:t>
-      </w:r>
-      <w:proofErr w:type="spellEnd"/>
-      <w:proofErr w:type="gramEnd"/>
-      <w:r>
-        <w:t xml:space="preserve"> = </w:t>
-      </w:r>
-      <w:proofErr w:type="spellStart"/>
-      <w:r>
-        <w:t>reader.GetString</w:t>
-      </w:r>
-      <w:proofErr w:type="spellEnd"/>
-      <w:r>
-        <w:t>("</w:t>
-      </w:r>
-      <w:proofErr w:type="spellStart"/>
-      <w:r>
-        <w:t>prjNo</w:t>
-      </w:r>
-      <w:proofErr w:type="spellEnd"/>
-      <w:r>
-        <w:t>");</w:t>
-      </w:r>
-    </w:p>
-    <w:p>
-      <w:r>
-        <w:lastRenderedPageBreak/>
-        <w:t>17.</w:t>
-      </w:r>
-      <w:r>
-        <w:tab/>
-      </w:r>
-      <w:proofErr w:type="spellStart"/>
-      <w:proofErr w:type="gramStart"/>
-      <w:r>
-        <w:t>reader.Close</w:t>
-      </w:r>
-      <w:proofErr w:type="spellEnd"/>
-      <w:r>
-        <w:t>(</w:t>
-      </w:r>
-      <w:proofErr w:type="gramEnd"/>
-      <w:r>
-        <w:t>);</w:t>
-      </w:r>
-    </w:p>
-    <w:p>
-      <w:r>
-        <w:t>18.</w:t>
-      </w:r>
-      <w:r>
-        <w:tab/>
-      </w:r>
-      <w:proofErr w:type="gramStart"/>
-      <w:r>
-        <w:t>if</w:t>
-      </w:r>
-      <w:proofErr w:type="gramEnd"/>
-      <w:r>
-        <w:t xml:space="preserve"> (</w:t>
-      </w:r>
-      <w:proofErr w:type="spellStart"/>
-      <w:r>
-        <w:t>prj</w:t>
-      </w:r>
-      <w:proofErr w:type="spellEnd"/>
-      <w:r>
-        <w:t xml:space="preserve"> != null)</w:t>
-      </w:r>
-    </w:p>
-    <w:p>
-      <w:r>
-        <w:t>19.</w:t>
-      </w:r>
-      <w:r>
-        <w:tab/>
-      </w:r>
-      <w:proofErr w:type="gramStart"/>
-      <w:r>
-        <w:t>return</w:t>
-      </w:r>
-      <w:proofErr w:type="gramEnd"/>
-      <w:r>
-        <w:t xml:space="preserve"> "Duplicate Project";</w:t>
-      </w:r>
-    </w:p>
-    <w:p>
-      <w:pPr>
-        <w:ind w:left="720" w:hanging="720"/>
-      </w:pPr>
-      <w:r>
-        <w:t>20.</w:t>
-      </w:r>
-      <w:r>
-        <w:tab/>
-      </w:r>
-      <w:r>
-        <w:t xml:space="preserve">String </w:t>
-      </w:r>
-      <w:proofErr w:type="spellStart"/>
-      <w:r>
-        <w:t>addProject</w:t>
-      </w:r>
-      <w:proofErr w:type="spellEnd"/>
-      <w:r>
-        <w:t xml:space="preserve"> = ("INSERT INTO Project (</w:t>
-      </w:r>
-      <w:proofErr w:type="spellStart"/>
-      <w:r>
-        <w:t>prjNo</w:t>
-      </w:r>
-      <w:proofErr w:type="spellEnd"/>
-      <w:r>
-        <w:t xml:space="preserve">, </w:t>
-      </w:r>
-      <w:proofErr w:type="spellStart"/>
-      <w:r>
-        <w:t>prjLeader</w:t>
-      </w:r>
-      <w:proofErr w:type="spellEnd"/>
-      <w:r>
-        <w:t xml:space="preserve">, description, </w:t>
-      </w:r>
-      <w:proofErr w:type="spellStart"/>
-      <w:r>
-        <w:t>prjPhase</w:t>
-      </w:r>
-      <w:proofErr w:type="spellEnd"/>
-      <w:r>
-        <w:t xml:space="preserve">, </w:t>
-      </w:r>
-      <w:proofErr w:type="spellStart"/>
-      <w:r>
-        <w:t>dueDate</w:t>
-      </w:r>
-      <w:proofErr w:type="spellEnd"/>
-      <w:r>
-        <w:t xml:space="preserve">, deliverables, </w:t>
-      </w:r>
-      <w:proofErr w:type="spellStart"/>
-      <w:r>
-        <w:t>hoursNeeded</w:t>
-      </w:r>
-      <w:proofErr w:type="spellEnd"/>
-      <w:r>
-        <w:t xml:space="preserve">, </w:t>
-      </w:r>
-      <w:proofErr w:type="spellStart"/>
-      <w:r>
-        <w:t>prjStatus</w:t>
-      </w:r>
-      <w:proofErr w:type="spellEnd"/>
-      <w:r>
-        <w:t>)" +</w:t>
-      </w:r>
-    </w:p>
-    <w:p>
-      <w:pPr>
-        <w:ind w:left="2640"/>
-      </w:pPr>
-      <w:r>
-        <w:t xml:space="preserve">"VALUES ('" + </w:t>
-      </w:r>
-      <w:proofErr w:type="spellStart"/>
-      <w:r>
-        <w:t>projectNum</w:t>
-      </w:r>
-      <w:proofErr w:type="spellEnd"/>
-      <w:r>
-        <w:t xml:space="preserve"> + "', </w:t>
-      </w:r>
-      <w:proofErr w:type="gramStart"/>
-      <w:r>
-        <w:t>" +</w:t>
-      </w:r>
-      <w:proofErr w:type="gramEnd"/>
-      <w:r>
-        <w:t xml:space="preserve"> "'" + </w:t>
-      </w:r>
-      <w:proofErr w:type="spellStart"/>
-      <w:r>
-        <w:t>eID</w:t>
-      </w:r>
-      <w:proofErr w:type="spellEnd"/>
-      <w:r>
-        <w:t xml:space="preserve"> + "', '" + </w:t>
-      </w:r>
-      <w:proofErr w:type="spellStart"/>
-      <w:r>
-        <w:t>projectDesc</w:t>
-      </w:r>
-      <w:proofErr w:type="spellEnd"/>
-      <w:r>
-        <w:t xml:space="preserve"> + "', '" + </w:t>
-      </w:r>
-      <w:proofErr w:type="spellStart"/>
-      <w:r>
-        <w:t>projectPhase</w:t>
-      </w:r>
-      <w:proofErr w:type="spellEnd"/>
-      <w:r>
-        <w:t xml:space="preserve"> + "', '" + </w:t>
-      </w:r>
-      <w:proofErr w:type="spellStart"/>
-      <w:r>
-        <w:t>projectDueDates</w:t>
-      </w:r>
-      <w:proofErr w:type="spellEnd"/>
-      <w:r>
-        <w:t xml:space="preserve"> + "', '" + </w:t>
-      </w:r>
-      <w:proofErr w:type="spellStart"/>
-      <w:r>
-        <w:t>projectDeliverables</w:t>
-      </w:r>
-      <w:proofErr w:type="spellEnd"/>
-      <w:r>
-        <w:t xml:space="preserve"> + "', '" + </w:t>
-      </w:r>
-      <w:proofErr w:type="spellStart"/>
-      <w:r>
-        <w:t>projectHours</w:t>
-      </w:r>
-      <w:proofErr w:type="spellEnd"/>
-      <w:r>
-        <w:t xml:space="preserve"> + "', '" + </w:t>
-      </w:r>
-      <w:proofErr w:type="spellStart"/>
-      <w:r>
-        <w:t>projectStatus</w:t>
-      </w:r>
-      <w:proofErr w:type="spellEnd"/>
-      <w:r>
-        <w:t xml:space="preserve"> + "');");</w:t>
-      </w:r>
-    </w:p>
-    <w:p>
-      <w:pPr>
-        <w:ind w:left="90"/>
-      </w:pPr>
-      <w:r>
-        <w:t>21.</w:t>
-      </w:r>
-      <w:r>
-        <w:tab/>
-      </w:r>
-      <w:proofErr w:type="spellStart"/>
-      <w:r>
-        <w:t>MySqlCommand</w:t>
-      </w:r>
-      <w:proofErr w:type="spellEnd"/>
-      <w:r>
-        <w:t xml:space="preserve"> </w:t>
-      </w:r>
-      <w:proofErr w:type="spellStart"/>
-      <w:r>
-        <w:t>cmd</w:t>
-      </w:r>
-      <w:proofErr w:type="spellEnd"/>
-      <w:r>
-        <w:t xml:space="preserve"> = new </w:t>
-      </w:r>
-      <w:proofErr w:type="spellStart"/>
-      <w:proofErr w:type="gramStart"/>
-      <w:r>
-        <w:t>MySqlCommand</w:t>
-      </w:r>
-      <w:proofErr w:type="spellEnd"/>
-      <w:r>
-        <w:t>(</w:t>
-      </w:r>
-      <w:proofErr w:type="spellStart"/>
-      <w:proofErr w:type="gramEnd"/>
-      <w:r>
-        <w:t>addProject</w:t>
-      </w:r>
-      <w:proofErr w:type="spellEnd"/>
-      <w:r>
-        <w:t>, conn);</w:t>
-      </w:r>
-    </w:p>
-    <w:p>
-      <w:pPr>
-        <w:ind w:left="90"/>
-      </w:pPr>
-      <w:r>
-        <w:t>22.</w:t>
-      </w:r>
-      <w:r>
-        <w:tab/>
-      </w:r>
-      <w:proofErr w:type="spellStart"/>
-      <w:proofErr w:type="gramStart"/>
-      <w:r>
-        <w:t>Console.WriteLine</w:t>
-      </w:r>
-      <w:proofErr w:type="spellEnd"/>
-      <w:r>
-        <w:t>(</w:t>
-      </w:r>
-      <w:proofErr w:type="spellStart"/>
-      <w:proofErr w:type="gramEnd"/>
-      <w:r>
-        <w:t>ex.Message</w:t>
-      </w:r>
-      <w:proofErr w:type="spellEnd"/>
-      <w:r>
-        <w:t>);</w:t>
-      </w:r>
-    </w:p>
-    <w:p>
-      <w:pPr>
-        <w:ind w:left="90"/>
-      </w:pPr>
-      <w:r>
-        <w:t>23.</w:t>
-      </w:r>
-      <w:r>
-        <w:tab/>
-      </w:r>
-      <w:proofErr w:type="spellStart"/>
-      <w:proofErr w:type="gramStart"/>
-      <w:r>
-        <w:t>cmd.ExecuteNonQuery</w:t>
-      </w:r>
-      <w:proofErr w:type="spellEnd"/>
-      <w:r>
-        <w:t>(</w:t>
-      </w:r>
-      <w:proofErr w:type="gramEnd"/>
-      <w:r>
-        <w:t xml:space="preserve">);                       </w:t>
-      </w:r>
-    </w:p>
-    <w:p>
-      <w:pPr>
-        <w:ind w:left="90"/>
-      </w:pPr>
-      <w:r>
-        <w:t xml:space="preserve">         </w:t>
-      </w:r>
-      <w:r>
-        <w:t xml:space="preserve">    </w:t>
       </w:r>
       <w:proofErr w:type="gramStart"/>
       <w:r>
@@ -1030,10 +1051,13 @@
         <w:ind w:left="90"/>
       </w:pPr>
       <w:r>
-        <w:t>(1, 3, 4, 9, 11, 12,</w:t>
-      </w:r>
-      <w:r>
-        <w:t xml:space="preserve"> 14, 15, 16, 15, 17, 18, 19)</w:t>
+        <w:t>(1, 3, 4, 9, 11, 12, 14</w:t>
+      </w:r>
+      <w:r>
+        <w:t>, 15, 14, 16, 17, 18</w:t>
+      </w:r>
+      <w:r>
+        <w:t>)</w:t>
       </w:r>
     </w:p>
     <w:p>
@@ -1041,19 +1065,10 @@
         <w:ind w:left="90"/>
       </w:pPr>
       <w:r>
-        <w:t>(1, 3, 4, 9, 11, 12, 14, 15, 16, 15, 17, 18,</w:t>
-      </w:r>
-      <w:r>
-        <w:t xml:space="preserve"> 20, 21, 22) </w:t>
-      </w:r>
-      <w:r>
-        <w:t>Can’t test</w:t>
-      </w:r>
-      <w:r>
-        <w:t xml:space="preserve">, </w:t>
-      </w:r>
-      <w:r>
-        <w:t>program will catch the first invalid connection</w:t>
+        <w:t>(1, 3, 4, 9, 11, 12, 14, 15, 14, 16, 17, 19, 20, 21</w:t>
+      </w:r>
+      <w:r>
+        <w:t>) Can’t test, program will catch the first invalid connection</w:t>
       </w:r>
     </w:p>
     <w:p>
@@ -1061,10 +1076,10 @@
         <w:ind w:left="90"/>
       </w:pPr>
       <w:r>
-        <w:t>(1, 3, 4, 9, 11, 12, 14, 15, 16, 15, 17, 18, 20, 21,</w:t>
-      </w:r>
-      <w:r>
-        <w:t xml:space="preserve"> 23)</w:t>
+        <w:t>(1, 3, 4, 9, 11, 12, 14, 15, 14, 16, 17, 19, 20, 22</w:t>
+      </w:r>
+      <w:r>
+        <w:t>)</w:t>
       </w:r>
     </w:p>
     <w:p/>
@@ -1541,10 +1556,7 @@
         <w:ind w:left="720" w:hanging="720"/>
       </w:pPr>
       <w:r>
-        <w:t xml:space="preserve">            </w:t>
-      </w:r>
-      <w:r>
-        <w:t xml:space="preserve">  </w:t>
+        <w:t xml:space="preserve">              </w:t>
       </w:r>
       <w:proofErr w:type="gramStart"/>
       <w:r>
@@ -1568,13 +1580,7 @@
         <w:ind w:left="720" w:hanging="720"/>
       </w:pPr>
       <w:r>
-        <w:t xml:space="preserve">            </w:t>
-      </w:r>
-      <w:r>
-        <w:t xml:space="preserve">  </w:t>
-      </w:r>
-      <w:r>
-        <w:t xml:space="preserve">String </w:t>
+        <w:t xml:space="preserve">              String </w:t>
       </w:r>
       <w:proofErr w:type="spellStart"/>
       <w:r>
@@ -1672,6 +1678,30 @@
         <w:ind w:left="720" w:hanging="720"/>
       </w:pPr>
       <w:r>
+        <w:tab/>
+      </w:r>
+      <w:proofErr w:type="spellStart"/>
+      <w:r>
+        <w:t>MySqlDataReader</w:t>
+      </w:r>
+      <w:proofErr w:type="spellEnd"/>
+      <w:r>
+        <w:t xml:space="preserve"> reader = </w:t>
+      </w:r>
+      <w:proofErr w:type="gramStart"/>
+      <w:r>
+        <w:t>cmd1.ExecuteReader(</w:t>
+      </w:r>
+      <w:proofErr w:type="gramEnd"/>
+      <w:r>
+        <w:t>);</w:t>
+      </w:r>
+    </w:p>
+    <w:p>
+      <w:pPr>
+        <w:ind w:left="720" w:hanging="720"/>
+      </w:pPr>
+      <w:r>
         <w:t>3.</w:t>
       </w:r>
       <w:r>
@@ -1695,28 +1725,131 @@
       <w:r>
         <w:t>);</w:t>
       </w:r>
-    </w:p>
-    <w:p>
-      <w:pPr>
-        <w:ind w:left="720" w:hanging="720"/>
-      </w:pPr>
-      <w:r>
-        <w:t>4.</w:t>
-      </w:r>
-      <w:r>
-        <w:tab/>
-      </w:r>
-      <w:proofErr w:type="spellStart"/>
-      <w:r>
-        <w:t>MySqlDataReader</w:t>
-      </w:r>
-      <w:proofErr w:type="spellEnd"/>
-      <w:r>
-        <w:t xml:space="preserve"> reader = </w:t>
-      </w:r>
-      <w:proofErr w:type="gramStart"/>
-      <w:r>
-        <w:t>cmd1.ExecuteReader(</w:t>
+      <w:r>
+        <w:tab/>
+      </w:r>
+    </w:p>
+    <w:p>
+      <w:pPr>
+        <w:ind w:left="720" w:hanging="720"/>
+      </w:pPr>
+      <w:r>
+        <w:t>4</w:t>
+      </w:r>
+      <w:r>
+        <w:t>.</w:t>
+      </w:r>
+      <w:r>
+        <w:tab/>
+      </w:r>
+      <w:proofErr w:type="gramStart"/>
+      <w:r>
+        <w:t>while</w:t>
+      </w:r>
+      <w:proofErr w:type="gramEnd"/>
+      <w:r>
+        <w:t xml:space="preserve"> (</w:t>
+      </w:r>
+      <w:proofErr w:type="spellStart"/>
+      <w:r>
+        <w:t>reader.Read</w:t>
+      </w:r>
+      <w:proofErr w:type="spellEnd"/>
+      <w:r>
+        <w:t>())</w:t>
+      </w:r>
+    </w:p>
+    <w:p>
+      <w:pPr>
+        <w:ind w:left="720" w:hanging="720"/>
+      </w:pPr>
+      <w:r>
+        <w:t>5</w:t>
+      </w:r>
+      <w:r>
+        <w:t>.</w:t>
+      </w:r>
+      <w:r>
+        <w:tab/>
+      </w:r>
+      <w:proofErr w:type="spellStart"/>
+      <w:proofErr w:type="gramStart"/>
+      <w:r>
+        <w:t>dupId</w:t>
+      </w:r>
+      <w:proofErr w:type="spellEnd"/>
+      <w:proofErr w:type="gramEnd"/>
+      <w:r>
+        <w:t xml:space="preserve"> = </w:t>
+      </w:r>
+      <w:proofErr w:type="spellStart"/>
+      <w:r>
+        <w:t>reader.GetString</w:t>
+      </w:r>
+      <w:proofErr w:type="spellEnd"/>
+      <w:r>
+        <w:t>("</w:t>
+      </w:r>
+      <w:proofErr w:type="spellStart"/>
+      <w:r>
+        <w:t>employeeID</w:t>
+      </w:r>
+      <w:proofErr w:type="spellEnd"/>
+      <w:r>
+        <w:t>");</w:t>
+      </w:r>
+    </w:p>
+    <w:p>
+      <w:pPr>
+        <w:ind w:left="720" w:hanging="720"/>
+      </w:pPr>
+      <w:r>
+        <w:t>6</w:t>
+      </w:r>
+      <w:r>
+        <w:t>.</w:t>
+      </w:r>
+      <w:r>
+        <w:tab/>
+      </w:r>
+      <w:proofErr w:type="gramStart"/>
+      <w:r>
+        <w:t>if</w:t>
+      </w:r>
+      <w:proofErr w:type="gramEnd"/>
+      <w:r>
+        <w:t xml:space="preserve"> (</w:t>
+      </w:r>
+      <w:proofErr w:type="spellStart"/>
+      <w:r>
+        <w:t>dupId</w:t>
+      </w:r>
+      <w:proofErr w:type="spellEnd"/>
+      <w:r>
+        <w:t xml:space="preserve"> != null)</w:t>
+      </w:r>
+    </w:p>
+    <w:p>
+      <w:pPr>
+        <w:ind w:left="720" w:hanging="720"/>
+      </w:pPr>
+      <w:r>
+        <w:t>7</w:t>
+      </w:r>
+      <w:r>
+        <w:t>.</w:t>
+      </w:r>
+      <w:r>
+        <w:tab/>
+      </w:r>
+      <w:proofErr w:type="spellStart"/>
+      <w:proofErr w:type="gramStart"/>
+      <w:r>
+        <w:t>conn.Close</w:t>
+      </w:r>
+      <w:proofErr w:type="spellEnd"/>
+      <w:r>
+        <w:t>(</w:t>
       </w:r>
       <w:proofErr w:type="gramEnd"/>
       <w:r>
@@ -1728,106 +1861,51 @@
         <w:ind w:left="720" w:hanging="720"/>
       </w:pPr>
       <w:r>
-        <w:t>5.</w:t>
-      </w:r>
-      <w:r>
-        <w:tab/>
-      </w:r>
-      <w:proofErr w:type="gramStart"/>
-      <w:r>
-        <w:t>while</w:t>
-      </w:r>
-      <w:proofErr w:type="gramEnd"/>
-      <w:r>
-        <w:t xml:space="preserve"> (</w:t>
-      </w:r>
-      <w:proofErr w:type="spellStart"/>
-      <w:r>
-        <w:t>reader.Read</w:t>
-      </w:r>
-      <w:proofErr w:type="spellEnd"/>
-      <w:r>
-        <w:t>())</w:t>
-      </w:r>
-    </w:p>
-    <w:p>
-      <w:pPr>
-        <w:ind w:left="720" w:hanging="720"/>
-      </w:pPr>
-      <w:r>
-        <w:t>6.</w:t>
-      </w:r>
-      <w:r>
-        <w:tab/>
-      </w:r>
-      <w:proofErr w:type="spellStart"/>
-      <w:proofErr w:type="gramStart"/>
-      <w:r>
-        <w:t>dupId</w:t>
-      </w:r>
-      <w:proofErr w:type="spellEnd"/>
-      <w:proofErr w:type="gramEnd"/>
-      <w:r>
-        <w:t xml:space="preserve"> = </w:t>
-      </w:r>
-      <w:proofErr w:type="spellStart"/>
-      <w:r>
-        <w:t>reader.GetString</w:t>
-      </w:r>
-      <w:proofErr w:type="spellEnd"/>
-      <w:r>
-        <w:t>("</w:t>
-      </w:r>
-      <w:proofErr w:type="spellStart"/>
-      <w:r>
-        <w:t>employeeID</w:t>
-      </w:r>
-      <w:proofErr w:type="spellEnd"/>
-      <w:r>
-        <w:t>");</w:t>
-      </w:r>
-    </w:p>
-    <w:p>
-      <w:pPr>
-        <w:ind w:left="720" w:hanging="720"/>
-      </w:pPr>
-      <w:r>
-        <w:t>7.</w:t>
-      </w:r>
-      <w:r>
-        <w:tab/>
-      </w:r>
-      <w:proofErr w:type="gramStart"/>
-      <w:r>
-        <w:t>if</w:t>
-      </w:r>
-      <w:proofErr w:type="gramEnd"/>
-      <w:r>
-        <w:t xml:space="preserve"> (</w:t>
-      </w:r>
-      <w:proofErr w:type="spellStart"/>
-      <w:r>
-        <w:t>dupId</w:t>
-      </w:r>
-      <w:proofErr w:type="spellEnd"/>
-      <w:r>
-        <w:t xml:space="preserve"> != null)</w:t>
-      </w:r>
-    </w:p>
-    <w:p>
-      <w:pPr>
-        <w:ind w:left="720" w:hanging="720"/>
-      </w:pPr>
-      <w:r>
-        <w:t>8.</w:t>
-      </w:r>
-      <w:r>
-        <w:tab/>
-      </w:r>
-      <w:proofErr w:type="spellStart"/>
-      <w:proofErr w:type="gramStart"/>
-      <w:r>
-        <w:t>conn.Close</w:t>
+        <w:t xml:space="preserve">               </w:t>
+      </w:r>
+      <w:proofErr w:type="gramStart"/>
+      <w:r>
+        <w:t>return</w:t>
+      </w:r>
+      <w:proofErr w:type="gramEnd"/>
+      <w:r>
+        <w:t xml:space="preserve"> "Duplicate Vacation";</w:t>
+      </w:r>
+    </w:p>
+    <w:p>
+      <w:pPr>
+        <w:ind w:left="720" w:hanging="720"/>
+      </w:pPr>
+      <w:r>
+        <w:lastRenderedPageBreak/>
+        <w:t>8</w:t>
+      </w:r>
+      <w:r>
+        <w:t>.</w:t>
+      </w:r>
+      <w:r>
+        <w:tab/>
+      </w:r>
+      <w:proofErr w:type="spellStart"/>
+      <w:r>
+        <w:t>MySqlCommand</w:t>
+      </w:r>
+      <w:proofErr w:type="spellEnd"/>
+      <w:r>
+        <w:t xml:space="preserve"> </w:t>
+      </w:r>
+      <w:proofErr w:type="spellStart"/>
+      <w:r>
+        <w:t>cmd</w:t>
+      </w:r>
+      <w:proofErr w:type="spellEnd"/>
+      <w:r>
+        <w:t xml:space="preserve"> = new </w:t>
+      </w:r>
+      <w:proofErr w:type="spellStart"/>
+      <w:proofErr w:type="gramStart"/>
+      <w:r>
+        <w:t>MySqlCommand</w:t>
       </w:r>
       <w:proofErr w:type="spellEnd"/>
       <w:r>
@@ -1835,6 +1913,88 @@
       </w:r>
       <w:proofErr w:type="gramEnd"/>
       <w:r>
+        <w:t xml:space="preserve">"INSERT into Vacation VALUES(" + </w:t>
+      </w:r>
+      <w:proofErr w:type="spellStart"/>
+      <w:r>
+        <w:t>eID</w:t>
+      </w:r>
+      <w:proofErr w:type="spellEnd"/>
+      <w:r>
+        <w:t xml:space="preserve"> + ", '" + </w:t>
+      </w:r>
+      <w:proofErr w:type="spellStart"/>
+      <w:r>
+        <w:t>startDate</w:t>
+      </w:r>
+      <w:proofErr w:type="spellEnd"/>
+      <w:r>
+        <w:t xml:space="preserve"> + "','" + </w:t>
+      </w:r>
+      <w:proofErr w:type="spellStart"/>
+      <w:r>
+        <w:t>endDate</w:t>
+      </w:r>
+      <w:proofErr w:type="spellEnd"/>
+      <w:r>
+        <w:t xml:space="preserve"> + "');", conn);</w:t>
+      </w:r>
+    </w:p>
+    <w:p>
+      <w:pPr>
+        <w:ind w:left="720" w:hanging="720"/>
+      </w:pPr>
+      <w:r>
+        <w:tab/>
+      </w:r>
+      <w:proofErr w:type="spellStart"/>
+      <w:proofErr w:type="gramStart"/>
+      <w:r>
+        <w:t>Console.WriteLine</w:t>
+      </w:r>
+      <w:proofErr w:type="spellEnd"/>
+      <w:r>
+        <w:t>(</w:t>
+      </w:r>
+      <w:proofErr w:type="spellStart"/>
+      <w:proofErr w:type="gramEnd"/>
+      <w:r>
+        <w:t>cmd.ExecuteNonQuery</w:t>
+      </w:r>
+      <w:proofErr w:type="spellEnd"/>
+      <w:r>
+        <w:t xml:space="preserve">());  </w:t>
+      </w:r>
+    </w:p>
+    <w:p>
+      <w:pPr>
+        <w:ind w:left="720" w:hanging="720"/>
+      </w:pPr>
+      <w:r>
+        <w:t>9</w:t>
+      </w:r>
+      <w:r>
+        <w:t>.</w:t>
+      </w:r>
+      <w:r>
+        <w:tab/>
+      </w:r>
+      <w:proofErr w:type="spellStart"/>
+      <w:proofErr w:type="gramStart"/>
+      <w:r>
+        <w:t>Console.WriteLine</w:t>
+      </w:r>
+      <w:proofErr w:type="spellEnd"/>
+      <w:r>
+        <w:t>(</w:t>
+      </w:r>
+      <w:proofErr w:type="spellStart"/>
+      <w:proofErr w:type="gramEnd"/>
+      <w:r>
+        <w:t>ex.Message</w:t>
+      </w:r>
+      <w:proofErr w:type="spellEnd"/>
+      <w:r>
         <w:t>);</w:t>
       </w:r>
     </w:p>
@@ -1843,144 +2003,11 @@
         <w:ind w:left="720" w:hanging="720"/>
       </w:pPr>
       <w:r>
-        <w:t xml:space="preserve">               </w:t>
-      </w:r>
-      <w:proofErr w:type="gramStart"/>
-      <w:r>
-        <w:t>return</w:t>
-      </w:r>
-      <w:proofErr w:type="gramEnd"/>
-      <w:r>
-        <w:t xml:space="preserve"> "Duplicate Vacation";</w:t>
-      </w:r>
-    </w:p>
-    <w:p>
-      <w:pPr>
-        <w:ind w:left="720" w:hanging="720"/>
-      </w:pPr>
-      <w:r>
-        <w:lastRenderedPageBreak/>
-        <w:t>9.</w:t>
-      </w:r>
-      <w:r>
-        <w:tab/>
-      </w:r>
-      <w:proofErr w:type="spellStart"/>
-      <w:r>
-        <w:t>MySqlCommand</w:t>
-      </w:r>
-      <w:proofErr w:type="spellEnd"/>
+        <w:t>10.</w:t>
+      </w:r>
       <w:r>
         <w:t xml:space="preserve"> </w:t>
       </w:r>
-      <w:proofErr w:type="spellStart"/>
-      <w:r>
-        <w:t>cmd</w:t>
-      </w:r>
-      <w:proofErr w:type="spellEnd"/>
-      <w:r>
-        <w:t xml:space="preserve"> = new </w:t>
-      </w:r>
-      <w:proofErr w:type="spellStart"/>
-      <w:proofErr w:type="gramStart"/>
-      <w:r>
-        <w:t>MySqlCommand</w:t>
-      </w:r>
-      <w:proofErr w:type="spellEnd"/>
-      <w:r>
-        <w:t>(</w:t>
-      </w:r>
-      <w:proofErr w:type="gramEnd"/>
-      <w:r>
-        <w:t xml:space="preserve">"INSERT into Vacation VALUES(" + </w:t>
-      </w:r>
-      <w:proofErr w:type="spellStart"/>
-      <w:r>
-        <w:t>eID</w:t>
-      </w:r>
-      <w:proofErr w:type="spellEnd"/>
-      <w:r>
-        <w:t xml:space="preserve"> + ", '" + </w:t>
-      </w:r>
-      <w:proofErr w:type="spellStart"/>
-      <w:r>
-        <w:t>startDate</w:t>
-      </w:r>
-      <w:proofErr w:type="spellEnd"/>
-      <w:r>
-        <w:t xml:space="preserve"> + "','" + </w:t>
-      </w:r>
-      <w:proofErr w:type="spellStart"/>
-      <w:r>
-        <w:t>endDate</w:t>
-      </w:r>
-      <w:proofErr w:type="spellEnd"/>
-      <w:r>
-        <w:t xml:space="preserve"> + "');", conn);</w:t>
-      </w:r>
-    </w:p>
-    <w:p>
-      <w:pPr>
-        <w:ind w:left="720" w:hanging="720"/>
-      </w:pPr>
-      <w:r>
-        <w:t>10.</w:t>
-      </w:r>
-      <w:r>
-        <w:tab/>
-      </w:r>
-      <w:proofErr w:type="spellStart"/>
-      <w:proofErr w:type="gramStart"/>
-      <w:r>
-        <w:t>Console.WriteLine</w:t>
-      </w:r>
-      <w:proofErr w:type="spellEnd"/>
-      <w:r>
-        <w:t>(</w:t>
-      </w:r>
-      <w:proofErr w:type="spellStart"/>
-      <w:proofErr w:type="gramEnd"/>
-      <w:r>
-        <w:t>ex.Message</w:t>
-      </w:r>
-      <w:proofErr w:type="spellEnd"/>
-      <w:r>
-        <w:t>);</w:t>
-      </w:r>
-    </w:p>
-    <w:p>
-      <w:pPr>
-        <w:ind w:left="720" w:hanging="720"/>
-      </w:pPr>
-      <w:r>
-        <w:t>11.</w:t>
-      </w:r>
-      <w:r>
-        <w:tab/>
-      </w:r>
-      <w:proofErr w:type="spellStart"/>
-      <w:proofErr w:type="gramStart"/>
-      <w:r>
-        <w:t>Console.WriteLine</w:t>
-      </w:r>
-      <w:proofErr w:type="spellEnd"/>
-      <w:r>
-        <w:t>(</w:t>
-      </w:r>
-      <w:proofErr w:type="spellStart"/>
-      <w:proofErr w:type="gramEnd"/>
-      <w:r>
-        <w:t>cmd.ExecuteNonQuery</w:t>
-      </w:r>
-      <w:proofErr w:type="spellEnd"/>
-      <w:r>
-        <w:t xml:space="preserve">());  </w:t>
-      </w:r>
-    </w:p>
-    <w:p>
-      <w:pPr>
-        <w:ind w:left="720" w:hanging="720"/>
-      </w:pPr>
       <w:r>
         <w:tab/>
       </w:r>
@@ -2049,15 +2076,21 @@
         <w:ind w:left="720" w:hanging="720"/>
       </w:pPr>
       <w:r>
-        <w:t>(1, 2, 4, 5, 6, 5, 7, 8)</w:t>
-      </w:r>
-    </w:p>
-    <w:p>
-      <w:pPr>
-        <w:ind w:left="720" w:hanging="720"/>
-      </w:pPr>
-      <w:r>
-        <w:t>(1, 2, 4, 5, 6, 5, 7, 9, 11)</w:t>
+        <w:t>(1, 2, 4, 5, 4, 6</w:t>
+      </w:r>
+      <w:r>
+        <w:t>, 7)</w:t>
+      </w:r>
+    </w:p>
+    <w:p>
+      <w:pPr>
+        <w:ind w:left="720" w:hanging="720"/>
+      </w:pPr>
+      <w:r>
+        <w:t>(1, 2, 4, 5, 4, 6, 8, 10</w:t>
+      </w:r>
+      <w:r>
+        <w:t>)</w:t>
       </w:r>
     </w:p>
     <w:p>
@@ -2073,7 +2106,10 @@
         <w:ind w:left="720" w:hanging="720"/>
       </w:pPr>
       <w:r>
-        <w:t>(1, 2, 4, 5, 7, 9, 11) Can’t test, infeasible path, program will catch the first invalid connection</w:t>
+        <w:t>(1, 2, 4, 6, 8, 9</w:t>
+      </w:r>
+      <w:r>
+        <w:t>) Can’t test, infeasible path, program will catch the first invalid connection</w:t>
       </w:r>
     </w:p>
     <w:p>
@@ -2228,6 +2264,35 @@
         <w:ind w:left="720" w:hanging="720"/>
       </w:pPr>
       <w:r>
+        <w:tab/>
+      </w:r>
+      <w:proofErr w:type="spellStart"/>
+      <w:r>
+        <w:t>MySqlDataReader</w:t>
+      </w:r>
+      <w:proofErr w:type="spellEnd"/>
+      <w:r>
+        <w:t xml:space="preserve"> reader = </w:t>
+      </w:r>
+      <w:proofErr w:type="spellStart"/>
+      <w:proofErr w:type="gramStart"/>
+      <w:r>
+        <w:t>cmd.ExecuteReader</w:t>
+      </w:r>
+      <w:proofErr w:type="spellEnd"/>
+      <w:r>
+        <w:t>(</w:t>
+      </w:r>
+      <w:proofErr w:type="gramEnd"/>
+      <w:r>
+        <w:t>);</w:t>
+      </w:r>
+    </w:p>
+    <w:p>
+      <w:pPr>
+        <w:ind w:left="720" w:hanging="720"/>
+      </w:pPr>
+      <w:r>
         <w:t>3.</w:t>
       </w:r>
       <w:r>
@@ -2253,21 +2318,74 @@
       </w:r>
     </w:p>
     <w:p>
-      <w:r>
-        <w:t xml:space="preserve">4.           </w:t>
-      </w:r>
-      <w:proofErr w:type="spellStart"/>
-      <w:r>
-        <w:t>MySqlDataReader</w:t>
-      </w:r>
-      <w:proofErr w:type="spellEnd"/>
-      <w:r>
-        <w:t xml:space="preserve"> reader = </w:t>
-      </w:r>
-      <w:proofErr w:type="spellStart"/>
-      <w:proofErr w:type="gramStart"/>
-      <w:r>
-        <w:t>cmd.ExecuteReader</w:t>
+      <w:pPr>
+        <w:ind w:left="720" w:hanging="720"/>
+      </w:pPr>
+      <w:r>
+        <w:t>4</w:t>
+      </w:r>
+      <w:r>
+        <w:t>.</w:t>
+      </w:r>
+      <w:r>
+        <w:tab/>
+      </w:r>
+      <w:proofErr w:type="gramStart"/>
+      <w:r>
+        <w:t>while</w:t>
+      </w:r>
+      <w:proofErr w:type="gramEnd"/>
+      <w:r>
+        <w:t xml:space="preserve"> (</w:t>
+      </w:r>
+      <w:proofErr w:type="spellStart"/>
+      <w:r>
+        <w:t>reader.Read</w:t>
+      </w:r>
+      <w:proofErr w:type="spellEnd"/>
+      <w:r>
+        <w:t>())</w:t>
+      </w:r>
+    </w:p>
+    <w:p>
+      <w:pPr>
+        <w:ind w:left="720" w:hanging="720"/>
+      </w:pPr>
+      <w:r>
+        <w:t>5</w:t>
+      </w:r>
+      <w:r>
+        <w:t>.</w:t>
+      </w:r>
+      <w:r>
+        <w:tab/>
+      </w:r>
+      <w:proofErr w:type="gramStart"/>
+      <w:r>
+        <w:t>result</w:t>
+      </w:r>
+      <w:proofErr w:type="gramEnd"/>
+      <w:r>
+        <w:t xml:space="preserve"> = reader.GetInt16("admin");</w:t>
+      </w:r>
+    </w:p>
+    <w:p>
+      <w:pPr>
+        <w:ind w:left="720" w:hanging="720"/>
+      </w:pPr>
+      <w:r>
+        <w:t>6</w:t>
+      </w:r>
+      <w:r>
+        <w:t>.</w:t>
+      </w:r>
+      <w:r>
+        <w:tab/>
+      </w:r>
+      <w:proofErr w:type="spellStart"/>
+      <w:proofErr w:type="gramStart"/>
+      <w:r>
+        <w:t>conn.Close</w:t>
       </w:r>
       <w:proofErr w:type="spellEnd"/>
       <w:r>
@@ -2283,7 +2401,7 @@
         <w:ind w:left="720" w:hanging="720"/>
       </w:pPr>
       <w:r>
-        <w:t>5</w:t>
+        <w:t>7</w:t>
       </w:r>
       <w:r>
         <w:t>.</w:t>
@@ -2293,68 +2411,11 @@
       </w:r>
       <w:proofErr w:type="gramStart"/>
       <w:r>
-        <w:t>while</w:t>
-      </w:r>
-      <w:proofErr w:type="gramEnd"/>
-      <w:r>
-        <w:t xml:space="preserve"> (</w:t>
-      </w:r>
-      <w:proofErr w:type="spellStart"/>
-      <w:r>
-        <w:t>reader.Read</w:t>
-      </w:r>
-      <w:proofErr w:type="spellEnd"/>
-      <w:r>
-        <w:t>())</w:t>
-      </w:r>
-    </w:p>
-    <w:p>
-      <w:pPr>
-        <w:ind w:left="720" w:hanging="720"/>
-      </w:pPr>
-      <w:r>
-        <w:t>6</w:t>
-      </w:r>
-      <w:r>
-        <w:t>.</w:t>
-      </w:r>
-      <w:r>
-        <w:tab/>
-      </w:r>
-      <w:proofErr w:type="gramStart"/>
-      <w:r>
-        <w:t>result</w:t>
-      </w:r>
-      <w:proofErr w:type="gramEnd"/>
-      <w:r>
-        <w:t xml:space="preserve"> = reader.GetInt16("admin");</w:t>
-      </w:r>
-    </w:p>
-    <w:p>
-      <w:pPr>
-        <w:ind w:left="720" w:hanging="720"/>
-      </w:pPr>
-      <w:r>
-        <w:t>7</w:t>
-      </w:r>
-      <w:r>
-        <w:t>.</w:t>
-      </w:r>
-      <w:r>
-        <w:tab/>
-      </w:r>
-      <w:proofErr w:type="spellStart"/>
-      <w:proofErr w:type="gramStart"/>
-      <w:r>
-        <w:t>conn.Close</w:t>
-      </w:r>
-      <w:proofErr w:type="spellEnd"/>
-      <w:r>
-        <w:t>(</w:t>
-      </w:r>
-      <w:proofErr w:type="gramEnd"/>
-      <w:r>
-        <w:t>);</w:t>
+        <w:t>if(</w:t>
+      </w:r>
+      <w:proofErr w:type="gramEnd"/>
+      <w:r>
+        <w:t>result == 1)</w:t>
       </w:r>
     </w:p>
     <w:p>
@@ -2365,18 +2426,20 @@
         <w:t>8</w:t>
       </w:r>
       <w:r>
-        <w:t>.</w:t>
-      </w:r>
-      <w:r>
-        <w:tab/>
-      </w:r>
-      <w:proofErr w:type="gramStart"/>
-      <w:r>
-        <w:t>if(</w:t>
-      </w:r>
-      <w:proofErr w:type="gramEnd"/>
-      <w:r>
-        <w:t>result == 1)</w:t>
+        <w:t xml:space="preserve">. </w:t>
+      </w:r>
+      <w:r>
+        <w:tab/>
+      </w:r>
+      <w:proofErr w:type="spellStart"/>
+      <w:proofErr w:type="gramStart"/>
+      <w:r>
+        <w:t>isAdmin</w:t>
+      </w:r>
+      <w:proofErr w:type="spellEnd"/>
+      <w:proofErr w:type="gramEnd"/>
+      <w:r>
+        <w:t xml:space="preserve"> = true;</w:t>
       </w:r>
     </w:p>
     <w:p>
@@ -2385,30 +2448,6 @@
       </w:pPr>
       <w:r>
         <w:t>9</w:t>
-      </w:r>
-      <w:r>
-        <w:t xml:space="preserve">. </w:t>
-      </w:r>
-      <w:r>
-        <w:tab/>
-      </w:r>
-      <w:proofErr w:type="spellStart"/>
-      <w:proofErr w:type="gramStart"/>
-      <w:r>
-        <w:t>isAdmin</w:t>
-      </w:r>
-      <w:proofErr w:type="spellEnd"/>
-      <w:proofErr w:type="gramEnd"/>
-      <w:r>
-        <w:t xml:space="preserve"> = true;</w:t>
-      </w:r>
-    </w:p>
-    <w:p>
-      <w:pPr>
-        <w:ind w:left="720" w:hanging="720"/>
-      </w:pPr>
-      <w:r>
-        <w:t>10</w:t>
       </w:r>
       <w:r>
         <w:t>.</w:t>
@@ -2473,15 +2512,21 @@
         <w:ind w:left="720" w:hanging="720"/>
       </w:pPr>
       <w:r>
-        <w:t>(1, 2, 4, 5, 6, 5, 7, 8, 9, 10)</w:t>
-      </w:r>
-    </w:p>
-    <w:p>
-      <w:pPr>
-        <w:ind w:left="720" w:hanging="720"/>
-      </w:pPr>
-      <w:r>
-        <w:t>(1, 2, 4, 5, 6, 5, 7, 8, 10)</w:t>
+        <w:t>(1, 2, 4, 5, 4, 6, 7, 8, 9</w:t>
+      </w:r>
+      <w:r>
+        <w:t>)</w:t>
+      </w:r>
+    </w:p>
+    <w:p>
+      <w:pPr>
+        <w:ind w:left="720" w:hanging="720"/>
+      </w:pPr>
+      <w:r>
+        <w:t>(1, 2, 4, 5, 4, 6, 7, 9</w:t>
+      </w:r>
+      <w:r>
+        <w:t>)</w:t>
       </w:r>
     </w:p>
     <w:p>
@@ -2622,6 +2667,35 @@
         <w:ind w:left="720" w:hanging="720"/>
       </w:pPr>
       <w:r>
+        <w:tab/>
+      </w:r>
+      <w:proofErr w:type="spellStart"/>
+      <w:r>
+        <w:t>MySqlDataReader</w:t>
+      </w:r>
+      <w:proofErr w:type="spellEnd"/>
+      <w:r>
+        <w:t xml:space="preserve"> reader = </w:t>
+      </w:r>
+      <w:proofErr w:type="spellStart"/>
+      <w:proofErr w:type="gramStart"/>
+      <w:r>
+        <w:t>cmd.ExecuteReader</w:t>
+      </w:r>
+      <w:proofErr w:type="spellEnd"/>
+      <w:r>
+        <w:t>(</w:t>
+      </w:r>
+      <w:proofErr w:type="gramEnd"/>
+      <w:r>
+        <w:t>);</w:t>
+      </w:r>
+    </w:p>
+    <w:p>
+      <w:pPr>
+        <w:ind w:left="720" w:hanging="720"/>
+      </w:pPr>
+      <w:r>
         <w:t>3.</w:t>
       </w:r>
       <w:r>
@@ -2652,24 +2726,135 @@
         <w:ind w:left="720" w:hanging="720"/>
       </w:pPr>
       <w:r>
-        <w:t>4.</w:t>
-      </w:r>
-      <w:r>
-        <w:tab/>
+        <w:t>4</w:t>
+      </w:r>
+      <w:r>
+        <w:t>.</w:t>
+      </w:r>
+      <w:r>
+        <w:tab/>
+      </w:r>
+      <w:proofErr w:type="gramStart"/>
+      <w:r>
+        <w:t>while</w:t>
+      </w:r>
+      <w:proofErr w:type="gramEnd"/>
+      <w:r>
+        <w:t xml:space="preserve"> (</w:t>
+      </w:r>
+      <w:proofErr w:type="spellStart"/>
+      <w:r>
+        <w:t>reader.Read</w:t>
+      </w:r>
+      <w:proofErr w:type="spellEnd"/>
+      <w:r>
+        <w:t>())</w:t>
+      </w:r>
+    </w:p>
+    <w:p>
+      <w:pPr>
+        <w:ind w:left="720" w:hanging="720"/>
+      </w:pPr>
+      <w:r>
+        <w:t>5</w:t>
+      </w:r>
+      <w:r>
+        <w:t>.</w:t>
+      </w:r>
+      <w:r>
+        <w:tab/>
+      </w:r>
+      <w:proofErr w:type="spellStart"/>
+      <w:proofErr w:type="gramStart"/>
+      <w:r>
+        <w:t>eID</w:t>
+      </w:r>
+      <w:proofErr w:type="spellEnd"/>
+      <w:proofErr w:type="gramEnd"/>
+      <w:r>
+        <w:t xml:space="preserve"> = reader.GetInt16("</w:t>
+      </w:r>
+      <w:proofErr w:type="spellStart"/>
+      <w:r>
+        <w:t>employeeID</w:t>
+      </w:r>
+      <w:proofErr w:type="spellEnd"/>
+      <w:r>
+        <w:t>");</w:t>
+      </w:r>
+    </w:p>
+    <w:p>
+      <w:pPr>
+        <w:ind w:left="720" w:hanging="720"/>
+      </w:pPr>
+      <w:r>
+        <w:t>6</w:t>
+      </w:r>
+      <w:r>
+        <w:t>.</w:t>
+      </w:r>
+      <w:r>
+        <w:tab/>
+      </w:r>
+      <w:proofErr w:type="gramStart"/>
+      <w:r>
+        <w:t>if</w:t>
+      </w:r>
+      <w:proofErr w:type="gramEnd"/>
+      <w:r>
+        <w:t xml:space="preserve"> (</w:t>
+      </w:r>
+      <w:proofErr w:type="spellStart"/>
+      <w:r>
+        <w:t>eID</w:t>
+      </w:r>
+      <w:proofErr w:type="spellEnd"/>
+      <w:r>
+        <w:t xml:space="preserve"> == null)</w:t>
+      </w:r>
+    </w:p>
+    <w:p>
+      <w:pPr>
+        <w:ind w:left="720" w:hanging="720"/>
+      </w:pPr>
+      <w:r>
+        <w:t>7</w:t>
+      </w:r>
+      <w:r>
+        <w:t>.</w:t>
+      </w:r>
+      <w:r>
+        <w:tab/>
+      </w:r>
+      <w:proofErr w:type="spellStart"/>
+      <w:r>
+        <w:t>Console.WriteLine</w:t>
+      </w:r>
+      <w:proofErr w:type="spellEnd"/>
+      <w:r>
         <w:t xml:space="preserve"> </w:t>
       </w:r>
-      <w:proofErr w:type="spellStart"/>
-      <w:r>
-        <w:t>MySqlDataReader</w:t>
-      </w:r>
-      <w:proofErr w:type="spellEnd"/>
-      <w:r>
-        <w:t xml:space="preserve"> reader = </w:t>
-      </w:r>
-      <w:proofErr w:type="spellStart"/>
-      <w:proofErr w:type="gramStart"/>
-      <w:r>
-        <w:t>cmd.ExecuteReader</w:t>
+      <w:r>
+        <w:t>("Not valid login");</w:t>
+      </w:r>
+    </w:p>
+    <w:p>
+      <w:pPr>
+        <w:ind w:left="720" w:hanging="720"/>
+      </w:pPr>
+      <w:r>
+        <w:t>8</w:t>
+      </w:r>
+      <w:r>
+        <w:t>.</w:t>
+      </w:r>
+      <w:r>
+        <w:tab/>
+      </w:r>
+      <w:proofErr w:type="spellStart"/>
+      <w:proofErr w:type="gramStart"/>
+      <w:r>
+        <w:t>Console.WriteLine</w:t>
       </w:r>
       <w:proofErr w:type="spellEnd"/>
       <w:r>
@@ -2677,135 +2862,6 @@
       </w:r>
       <w:proofErr w:type="gramEnd"/>
       <w:r>
-        <w:t>);</w:t>
-      </w:r>
-    </w:p>
-    <w:p>
-      <w:pPr>
-        <w:ind w:left="720" w:hanging="720"/>
-      </w:pPr>
-      <w:r>
-        <w:t>5.</w:t>
-      </w:r>
-      <w:r>
-        <w:tab/>
-      </w:r>
-      <w:proofErr w:type="gramStart"/>
-      <w:r>
-        <w:t>while</w:t>
-      </w:r>
-      <w:proofErr w:type="gramEnd"/>
-      <w:r>
-        <w:t xml:space="preserve"> (</w:t>
-      </w:r>
-      <w:proofErr w:type="spellStart"/>
-      <w:r>
-        <w:t>reader.Read</w:t>
-      </w:r>
-      <w:proofErr w:type="spellEnd"/>
-      <w:r>
-        <w:t>())</w:t>
-      </w:r>
-    </w:p>
-    <w:p>
-      <w:pPr>
-        <w:ind w:left="720" w:hanging="720"/>
-      </w:pPr>
-      <w:r>
-        <w:t>6.</w:t>
-      </w:r>
-      <w:r>
-        <w:tab/>
-      </w:r>
-      <w:proofErr w:type="spellStart"/>
-      <w:proofErr w:type="gramStart"/>
-      <w:r>
-        <w:t>eID</w:t>
-      </w:r>
-      <w:proofErr w:type="spellEnd"/>
-      <w:proofErr w:type="gramEnd"/>
-      <w:r>
-        <w:t xml:space="preserve"> = reader.GetInt16("</w:t>
-      </w:r>
-      <w:proofErr w:type="spellStart"/>
-      <w:r>
-        <w:t>employeeID</w:t>
-      </w:r>
-      <w:proofErr w:type="spellEnd"/>
-      <w:r>
-        <w:t>");</w:t>
-      </w:r>
-    </w:p>
-    <w:p>
-      <w:pPr>
-        <w:ind w:left="720" w:hanging="720"/>
-      </w:pPr>
-      <w:r>
-        <w:t>7.</w:t>
-      </w:r>
-      <w:r>
-        <w:tab/>
-      </w:r>
-      <w:proofErr w:type="gramStart"/>
-      <w:r>
-        <w:t>if</w:t>
-      </w:r>
-      <w:proofErr w:type="gramEnd"/>
-      <w:r>
-        <w:t xml:space="preserve"> (</w:t>
-      </w:r>
-      <w:proofErr w:type="spellStart"/>
-      <w:r>
-        <w:t>eID</w:t>
-      </w:r>
-      <w:proofErr w:type="spellEnd"/>
-      <w:r>
-        <w:t xml:space="preserve"> == null)</w:t>
-      </w:r>
-    </w:p>
-    <w:p>
-      <w:pPr>
-        <w:ind w:left="720" w:hanging="720"/>
-      </w:pPr>
-      <w:r>
-        <w:t>8.</w:t>
-      </w:r>
-      <w:r>
-        <w:tab/>
-      </w:r>
-      <w:proofErr w:type="spellStart"/>
-      <w:r>
-        <w:t>Console.WriteLine</w:t>
-      </w:r>
-      <w:proofErr w:type="spellEnd"/>
-      <w:r>
-        <w:t xml:space="preserve"> </w:t>
-      </w:r>
-      <w:r>
-        <w:t>("Not valid login");</w:t>
-      </w:r>
-    </w:p>
-    <w:p>
-      <w:pPr>
-        <w:ind w:left="720" w:hanging="720"/>
-      </w:pPr>
-      <w:r>
-        <w:t>9.</w:t>
-      </w:r>
-      <w:r>
-        <w:tab/>
-      </w:r>
-      <w:proofErr w:type="spellStart"/>
-      <w:proofErr w:type="gramStart"/>
-      <w:r>
-        <w:t>Console.WriteLine</w:t>
-      </w:r>
-      <w:proofErr w:type="spellEnd"/>
-      <w:r>
-        <w:t>(</w:t>
-      </w:r>
-      <w:proofErr w:type="gramEnd"/>
-      <w:r>
         <w:t>"Logged in");</w:t>
       </w:r>
     </w:p>
@@ -2814,7 +2870,10 @@
         <w:ind w:left="720" w:hanging="720"/>
       </w:pPr>
       <w:r>
-        <w:t>10.</w:t>
+        <w:t>9</w:t>
+      </w:r>
+      <w:r>
+        <w:t>.</w:t>
       </w:r>
       <w:r>
         <w:tab/>
@@ -2892,19 +2951,24 @@
         <w:ind w:left="720" w:hanging="720"/>
       </w:pPr>
       <w:r>
-        <w:t>(1, 2, 4, 5, 6, 7, 8, 10)</w:t>
-      </w:r>
-    </w:p>
-    <w:p>
-      <w:pPr>
-        <w:ind w:left="720" w:hanging="720"/>
-      </w:pPr>
-      <w:r>
-        <w:t>(1, 2, 4, 5, 6, 7, 9</w:t>
-      </w:r>
-      <w:r>
-        <w:t>, 10)</w:t>
-      </w:r>
+        <w:t>(1, 2, 4, 5, 4, 6, 7, 9</w:t>
+      </w:r>
+      <w:r>
+        <w:t>)</w:t>
+      </w:r>
+    </w:p>
+    <w:p>
+      <w:pPr>
+        <w:ind w:left="720" w:hanging="720"/>
+      </w:pPr>
+      <w:r>
+        <w:t>(1, 2, 4, 5, 4, 6, 8, 9</w:t>
+      </w:r>
+      <w:r>
+        <w:t>)</w:t>
+      </w:r>
+      <w:bookmarkStart w:id="0" w:name="_GoBack"/>
+      <w:bookmarkEnd w:id="0"/>
     </w:p>
     <w:p/>
     <w:p>
@@ -2934,13 +2998,13 @@
         <w:tblLook w:val="04A0" w:firstRow="1" w:lastRow="0" w:firstColumn="1" w:lastColumn="0" w:noHBand="0" w:noVBand="1"/>
       </w:tblPr>
       <w:tblGrid>
-        <w:gridCol w:w="563"/>
-        <w:gridCol w:w="1185"/>
-        <w:gridCol w:w="1618"/>
-        <w:gridCol w:w="1759"/>
-        <w:gridCol w:w="2480"/>
-        <w:gridCol w:w="1073"/>
-        <w:gridCol w:w="677"/>
+        <w:gridCol w:w="590"/>
+        <w:gridCol w:w="1260"/>
+        <w:gridCol w:w="1120"/>
+        <w:gridCol w:w="1878"/>
+        <w:gridCol w:w="2655"/>
+        <w:gridCol w:w="1139"/>
+        <w:gridCol w:w="713"/>
       </w:tblGrid>
       <w:tr>
         <w:tc>
@@ -3238,16 +3302,7 @@
               <w:jc w:val="center"/>
             </w:pPr>
             <w:r>
-              <w:t>“</w:t>
-            </w:r>
-            <w:r>
-              <w:t>1</w:t>
-            </w:r>
-            <w:r>
-              <w:t xml:space="preserve">”, ””, ””, ””, ”” , 0, ””, 1, </w:t>
-            </w:r>
-            <w:r>
-              <w:t>1</w:t>
+              <w:t>“1”, ””, ””, ””, ”” , 0, ””, 1, 1</w:t>
             </w:r>
           </w:p>
         </w:tc>
@@ -3457,16 +3512,7 @@
               <w:jc w:val="center"/>
             </w:pPr>
             <w:r>
-              <w:t>“</w:t>
-            </w:r>
-            <w:r>
-              <w:t>2</w:t>
-            </w:r>
-            <w:r>
-              <w:t xml:space="preserve">”, ””, ””, ””, ”” , 0, ””, 1, </w:t>
-            </w:r>
-            <w:r>
-              <w:t>-1</w:t>
+              <w:t>“2”, ””, ””, ””, ”” , 0, ””, 1, -1</w:t>
             </w:r>
           </w:p>
         </w:tc>
@@ -3568,10 +3614,7 @@
               <w:jc w:val="center"/>
             </w:pPr>
             <w:r>
-              <w:t xml:space="preserve">“2”, ””, ””, ””, ”” , 0, ””, 1, </w:t>
-            </w:r>
-            <w:r>
-              <w:t>0</w:t>
+              <w:t>“2”, ””, ””, ””, ”” , 0, ””, 1, 0</w:t>
             </w:r>
           </w:p>
         </w:tc>
@@ -3637,7 +3680,7 @@
               <w:ind w:left="90"/>
             </w:pPr>
             <w:r>
-              <w:t>(1, 3, 4, 9, 11, 12, 14, 15, 16, 15, 17, 18, 19)</w:t>
+              <w:t>(1, 3, 4, 9, 11, 12, 14, 15, 14, 16, 17, 18)</w:t>
             </w:r>
           </w:p>
           <w:p>
@@ -3692,10 +3735,7 @@
               <w:jc w:val="center"/>
             </w:pPr>
             <w:r>
-              <w:t xml:space="preserve">“1”, ””, ””, ””, ”” , 0, ””, 1, </w:t>
-            </w:r>
-            <w:r>
-              <w:t>0</w:t>
+              <w:t>“1”, ””, ””, ””, ”” , 0, ””, 1, 0</w:t>
             </w:r>
           </w:p>
         </w:tc>
@@ -3761,7 +3801,7 @@
               <w:ind w:left="90"/>
             </w:pPr>
             <w:r>
-              <w:t>(1, 3, 4, 9, 11, 12, 14, 15, 16, 15, 17, 18, 20, 21, 23)</w:t>
+              <w:t>(1, 3, 4, 9, 11, 12, 14, 15, 14, 16, 17, 19, 20, 22)</w:t>
             </w:r>
           </w:p>
           <w:p>
@@ -3816,13 +3856,7 @@
               <w:jc w:val="center"/>
             </w:pPr>
             <w:r>
-              <w:t>“</w:t>
-            </w:r>
-            <w:r>
-              <w:t>3</w:t>
-            </w:r>
-            <w:r>
-              <w:t>”, ””, ””, ””, ”” , 0, ””, 1, 0</w:t>
+              <w:t>“3”, ””, ””, ””, ”” , 0, ””, 1, 0</w:t>
             </w:r>
           </w:p>
         </w:tc>
@@ -4313,10 +4347,14 @@
             <w:tcW w:w="1839" w:type="dxa"/>
           </w:tcPr>
           <w:p>
-            <w:r>
-              <w:t>(1,2,4,5,6,5,7,8)</w:t>
-            </w:r>
-          </w:p>
+            <w:pPr>
+              <w:ind w:left="720" w:hanging="720"/>
+            </w:pPr>
+            <w:r>
+              <w:t>(1, 2, 4, 5, 4, 6, 7)</w:t>
+            </w:r>
+          </w:p>
+          <w:p/>
         </w:tc>
         <w:tc>
           <w:tcPr>
@@ -4391,10 +4429,14 @@
             <w:tcW w:w="1839" w:type="dxa"/>
           </w:tcPr>
           <w:p>
-            <w:r>
-              <w:t>(1,2,4,5,6,5,7,9,11)</w:t>
-            </w:r>
-          </w:p>
+            <w:pPr>
+              <w:ind w:left="720" w:hanging="720"/>
+            </w:pPr>
+            <w:r>
+              <w:t>(1, 2, 4, 5, 4, 6, 8, 10)</w:t>
+            </w:r>
+          </w:p>
+          <w:p/>
         </w:tc>
         <w:tc>
           <w:tcPr>
@@ -4484,7 +4526,19 @@
           </w:tcPr>
           <w:p>
             <w:r>
-              <w:t>(1,2,3)</w:t>
+              <w:t>(1,</w:t>
+            </w:r>
+            <w:r>
+              <w:t xml:space="preserve"> </w:t>
+            </w:r>
+            <w:r>
+              <w:t>2,</w:t>
+            </w:r>
+            <w:r>
+              <w:t xml:space="preserve"> </w:t>
+            </w:r>
+            <w:r>
+              <w:t>3)</w:t>
             </w:r>
           </w:p>
         </w:tc>
@@ -4659,8 +4713,13 @@
               <w:ind w:left="720" w:hanging="720"/>
             </w:pPr>
             <w:r>
-              <w:t>(1, 2, 4, 5, 6, 5, 7, 8, 9, 10)</w:t>
-            </w:r>
+              <w:t>(1, 2, 4, 5, 4, 6, 7, 8, 9)</w:t>
+            </w:r>
+          </w:p>
+          <w:p>
+            <w:pPr>
+              <w:ind w:left="720" w:hanging="720"/>
+            </w:pPr>
           </w:p>
           <w:p/>
         </w:tc>
@@ -4752,8 +4811,13 @@
               <w:ind w:left="720" w:hanging="720"/>
             </w:pPr>
             <w:r>
-              <w:t>(1, 2, 4, 5, 6, 5, 7, 8, 10)</w:t>
-            </w:r>
+              <w:t>(1, 2, 4, 5, 4, 6, 7, 9)</w:t>
+            </w:r>
+          </w:p>
+          <w:p>
+            <w:pPr>
+              <w:ind w:left="720" w:hanging="720"/>
+            </w:pPr>
           </w:p>
           <w:p/>
         </w:tc>
@@ -4924,8 +4988,13 @@
               <w:ind w:left="720" w:hanging="720"/>
             </w:pPr>
             <w:r>
-              <w:t>(1, 2, 4, 5, 6, 7, 8, 10)</w:t>
-            </w:r>
+              <w:t>(1, 2, 4, 5, 4, 6, 7, 9)</w:t>
+            </w:r>
+          </w:p>
+          <w:p>
+            <w:pPr>
+              <w:ind w:left="720" w:hanging="720"/>
+            </w:pPr>
           </w:p>
           <w:p>
             <w:pPr>
@@ -5011,7 +5080,11 @@
               <w:ind w:left="720" w:hanging="720"/>
             </w:pPr>
             <w:r>
-              <w:t>(1, 2, 4, 5, 6, 7, 9, 10)</w:t>
+              <w:t xml:space="preserve">(1, 2, 4, 5, 4, 6, </w:t>
+            </w:r>
+            <w:r>
+              <w:lastRenderedPageBreak/>
+              <w:t>8, 9)</w:t>
             </w:r>
           </w:p>
           <w:p>
@@ -5026,6 +5099,7 @@
           </w:tcPr>
           <w:p>
             <w:r>
+              <w:lastRenderedPageBreak/>
               <w:t xml:space="preserve">in </w:t>
             </w:r>
             <w:proofErr w:type="spellStart"/>
@@ -5034,7 +5108,11 @@
             </w:r>
             <w:proofErr w:type="spellEnd"/>
             <w:r>
-              <w:t xml:space="preserve">: email = testing@yahoo.com, </w:t>
+              <w:t>: email = testing@yahoo.co</w:t>
+            </w:r>
+            <w:r>
+              <w:lastRenderedPageBreak/>
+              <w:t xml:space="preserve">m, </w:t>
             </w:r>
             <w:proofErr w:type="spellStart"/>
             <w:r>
@@ -5068,6 +5146,7 @@
           </w:tcPr>
           <w:p>
             <w:r>
+              <w:lastRenderedPageBreak/>
               <w:t>“testing@yahoo.com”, “</w:t>
             </w:r>
             <w:proofErr w:type="spellStart"/>
@@ -5078,8 +5157,6 @@
             <w:r>
               <w:t>”</w:t>
             </w:r>
-            <w:bookmarkStart w:id="0" w:name="_GoBack"/>
-            <w:bookmarkEnd w:id="0"/>
           </w:p>
         </w:tc>
         <w:tc>
@@ -5100,11 +5177,6 @@
         </w:tc>
       </w:tr>
     </w:tbl>
-    <w:p>
-      <w:pPr>
-        <w:ind w:left="720" w:hanging="720"/>
-      </w:pPr>
-    </w:p>
     <w:p/>
     <w:sectPr>
       <w:pgSz w:w="12240" w:h="15840"/>

</xml_diff>